<commit_message>
Finalisation de la Scene1
</commit_message>
<xml_diff>
--- a/Scène1_Une_conversation_absurde_sur_un_âne.docx
+++ b/Scène1_Une_conversation_absurde_sur_un_âne.docx
@@ -434,7 +434,7 @@
       </w:pPr>
       <w:r>
         <w:rPr/>
-        <w:t>(Le Maître, intrigué et un peu perdu, prend la main du Valet. Ils sortent de la pièce, en laissant la porte ouverte)</w:t>
+        <w:t>(Le Maître, intrigué et un peu perdu, prend la main du Valet. Ils sortent de la pièce, en laissant la porte ouverte...)</w:t>
       </w:r>
     </w:p>
     <w:p>
@@ -442,10 +442,17 @@
         <w:pStyle w:val="Normal"/>
         <w:bidi w:val="0"/>
         <w:jc w:val="start"/>
-        <w:rPr/>
-      </w:pPr>
-      <w:r>
-        <w:rPr/>
+        <w:rPr>
+          <w:b/>
+          <w:bCs/>
+        </w:rPr>
+      </w:pPr>
+      <w:r>
+        <w:rPr>
+          <w:b/>
+          <w:bCs/>
+        </w:rPr>
+        <w:t>FOND  NOIR</w:t>
       </w:r>
     </w:p>
     <w:sectPr>
@@ -455,6 +462,7 @@
       <w:pgNumType w:fmt="decimal"/>
       <w:formProt w:val="false"/>
       <w:textDirection w:val="lrTb"/>
+      <w:docGrid w:type="default" w:linePitch="100" w:charSpace="0"/>
     </w:sectPr>
   </w:body>
 </w:document>
@@ -474,7 +482,6 @@
     </w:rPrDefault>
     <w:pPrDefault>
       <w:pPr>
-        <w:widowControl/>
         <w:suppressAutoHyphens w:val="true"/>
       </w:pPr>
     </w:pPrDefault>
@@ -484,7 +491,10 @@
     <w:qFormat/>
     <w:pPr>
       <w:widowControl/>
+      <w:suppressAutoHyphens w:val="true"/>
       <w:bidi w:val="0"/>
+      <w:spacing w:before="0" w:after="0"/>
+      <w:jc w:val="start"/>
     </w:pPr>
     <w:rPr>
       <w:rFonts w:ascii="Liberation Serif" w:hAnsi="Liberation Serif" w:eastAsia="NSimSun" w:cs="Arial"/>

</xml_diff>

<commit_message>
Ajout de la réplique du Valet visant à rassurer le maitre fin de scene1
</commit_message>
<xml_diff>
--- a/Scène1_Une_conversation_absurde_sur_un_âne.docx
+++ b/Scène1_Une_conversation_absurde_sur_un_âne.docx
@@ -434,7 +434,41 @@
       </w:pPr>
       <w:r>
         <w:rPr/>
-        <w:t>(Le Maître, intrigué et un peu perdu, prend la main du Valet. Ils sortent de la pièce, en laissant la porte ouverte...)</w:t>
+        <w:t>(Le Maître, intrigué et un peu perdu, prend la main du Valet. Ils sortent de la pièce, en laissant la porte ouverte…)</w:t>
+      </w:r>
+    </w:p>
+    <w:p>
+      <w:pPr>
+        <w:pStyle w:val="BodyText"/>
+        <w:bidi w:val="0"/>
+        <w:jc w:val="start"/>
+        <w:rPr/>
+      </w:pPr>
+      <w:r>
+        <w:rPr>
+          <w:rStyle w:val="Strong"/>
+        </w:rPr>
+        <w:t>VALET</w:t>
+      </w:r>
+      <w:r>
+        <w:rPr/>
+        <w:t xml:space="preserve"> (</w:t>
+      </w:r>
+      <w:r>
+        <w:rPr/>
+        <w:t>d’un air bien veillant</w:t>
+      </w:r>
+      <w:r>
+        <w:rPr/>
+        <w:t xml:space="preserve">) </w:t>
+      </w:r>
+      <w:r>
+        <w:rPr/>
+        <w:t>Faites moi confiance</w:t>
+      </w:r>
+      <w:r>
+        <w:rPr/>
+        <w:t>.</w:t>
       </w:r>
     </w:p>
     <w:p>

</xml_diff>

<commit_message>
Les personnage partent en coulisse scene1
</commit_message>
<xml_diff>
--- a/Scène1_Une_conversation_absurde_sur_un_âne.docx
+++ b/Scène1_Une_conversation_absurde_sur_un_âne.docx
@@ -415,6 +415,18 @@
         <w:rPr/>
       </w:pPr>
       <w:r>
+        <w:rPr/>
+        <w:t>(Les deux personnages partent dans les coulisses)</w:t>
+      </w:r>
+    </w:p>
+    <w:p>
+      <w:pPr>
+        <w:pStyle w:val="BodyText"/>
+        <w:bidi w:val="0"/>
+        <w:jc w:val="start"/>
+        <w:rPr/>
+      </w:pPr>
+      <w:r>
         <w:rPr>
           <w:rStyle w:val="Strong"/>
         </w:rPr>
@@ -452,23 +464,7 @@
       </w:r>
       <w:r>
         <w:rPr/>
-        <w:t xml:space="preserve"> (</w:t>
-      </w:r>
-      <w:r>
-        <w:rPr/>
-        <w:t>d’un air bien veillant</w:t>
-      </w:r>
-      <w:r>
-        <w:rPr/>
-        <w:t xml:space="preserve">) </w:t>
-      </w:r>
-      <w:r>
-        <w:rPr/>
-        <w:t>Faites moi confiance</w:t>
-      </w:r>
-      <w:r>
-        <w:rPr/>
-        <w:t>.</w:t>
+        <w:t xml:space="preserve"> (d’un air bien veillant) Faites moi confiance.</w:t>
       </w:r>
     </w:p>
     <w:p>

</xml_diff>